<commit_message>
updated database design file with latest updates in ADMIN, STUDENT tables
</commit_message>
<xml_diff>
--- a/Database Design.docx
+++ b/Database Design.docx
@@ -194,51 +194,7 @@
         <w:rPr>
           <w:u w:val="none"/>
         </w:rPr>
-        <w:t>CollegeName</w:t>
-      </w:r>
-      <w:r>
-        <w:rPr>
-          <w:u w:val="none"/>
-        </w:rPr>
-        <w:t xml:space="preserve"> – nvarchar not null</w:t>
-      </w:r>
-    </w:p>
-    <w:p>
-      <w:pPr>
-        <w:pStyle w:val="ListParagraph"/>
-        <w:ind w:left="720"/>
-        <w:jc w:val="left"/>
-        <w:rPr>
-          <w:u w:val="none"/>
-        </w:rPr>
-      </w:pPr>
-      <w:r>
-        <w:rPr>
-          <w:u w:val="none"/>
-        </w:rPr>
-        <w:t>StudentCollegeId</w:t>
-      </w:r>
-      <w:r>
-        <w:rPr>
-          <w:u w:val="none"/>
-        </w:rPr>
-        <w:t xml:space="preserve"> – nvarchar not null</w:t>
-      </w:r>
-    </w:p>
-    <w:p>
-      <w:pPr>
-        <w:pStyle w:val="ListParagraph"/>
-        <w:ind w:left="720"/>
-        <w:jc w:val="left"/>
-        <w:rPr>
-          <w:u w:val="none"/>
-        </w:rPr>
-      </w:pPr>
-      <w:r>
-        <w:rPr>
-          <w:u w:val="none"/>
-        </w:rPr>
-        <w:t>DegreeMajor</w:t>
+        <w:t>MobileNo</w:t>
       </w:r>
       <w:r>
         <w:rPr>
@@ -261,8 +217,124 @@
     </w:p>
     <w:p>
       <w:pPr>
-        <w:pStyle w:val="Normal"/>
-        <w:ind w:left="0"/>
+        <w:pStyle w:val="ListParagraph"/>
+        <w:ind w:left="720"/>
+        <w:jc w:val="left"/>
+        <w:rPr>
+          <w:u w:val="none"/>
+        </w:rPr>
+      </w:pPr>
+      <w:r>
+        <w:rPr>
+          <w:u w:val="none"/>
+        </w:rPr>
+        <w:t>DOB – Date not null</w:t>
+      </w:r>
+    </w:p>
+    <w:p>
+      <w:pPr>
+        <w:pStyle w:val="ListParagraph"/>
+        <w:ind w:left="720"/>
+        <w:jc w:val="left"/>
+        <w:rPr>
+          <w:u w:val="none"/>
+        </w:rPr>
+      </w:pPr>
+      <w:r>
+        <w:rPr>
+          <w:u w:val="none"/>
+        </w:rPr>
+        <w:t>GraduationYear</w:t>
+      </w:r>
+      <w:r>
+        <w:rPr>
+          <w:u w:val="none"/>
+        </w:rPr>
+        <w:t xml:space="preserve"> – int not null</w:t>
+      </w:r>
+    </w:p>
+    <w:p>
+      <w:pPr>
+        <w:pStyle w:val="ListParagraph"/>
+        <w:ind w:left="720"/>
+        <w:jc w:val="left"/>
+        <w:rPr>
+          <w:u w:val="none"/>
+        </w:rPr>
+      </w:pPr>
+      <w:r>
+        <w:rPr>
+          <w:u w:val="none"/>
+        </w:rPr>
+        <w:t xml:space="preserve">City – </w:t>
+      </w:r>
+      <w:r>
+        <w:rPr>
+          <w:u w:val="none"/>
+        </w:rPr>
+        <w:t>nvarchar</w:t>
+      </w:r>
+      <w:r>
+        <w:rPr>
+          <w:u w:val="none"/>
+        </w:rPr>
+        <w:t xml:space="preserve"> not null</w:t>
+      </w:r>
+    </w:p>
+    <w:p>
+      <w:pPr>
+        <w:pStyle w:val="ListParagraph"/>
+        <w:ind w:left="720"/>
+        <w:jc w:val="left"/>
+        <w:rPr>
+          <w:u w:val="none"/>
+        </w:rPr>
+      </w:pPr>
+      <w:r>
+        <w:rPr>
+          <w:u w:val="none"/>
+        </w:rPr>
+        <w:t>University</w:t>
+      </w:r>
+      <w:r>
+        <w:rPr>
+          <w:u w:val="none"/>
+        </w:rPr>
+        <w:t>Name –</w:t>
+      </w:r>
+      <w:r>
+        <w:rPr>
+          <w:u w:val="none"/>
+        </w:rPr>
+        <w:t xml:space="preserve"> nvarcha</w:t>
+      </w:r>
+      <w:r>
+        <w:rPr>
+          <w:u w:val="none"/>
+        </w:rPr>
+        <w:t>r not null</w:t>
+      </w:r>
+    </w:p>
+    <w:p>
+      <w:pPr>
+        <w:pStyle w:val="ListParagraph"/>
+        <w:ind w:left="720"/>
+        <w:jc w:val="left"/>
+        <w:rPr>
+          <w:u w:val="none"/>
+        </w:rPr>
+      </w:pPr>
+      <w:r>
+        <w:rPr>
+          <w:u w:val="none"/>
+        </w:rPr>
+        <w:t>DegreeMajor – nvarchar not null</w:t>
+      </w:r>
+    </w:p>
+    <w:p>
+      <w:pPr>
+        <w:pStyle w:val="ListParagraph"/>
+        <w:ind w:left="720"/>
         <w:jc w:val="left"/>
         <w:rPr>
           <w:u w:val="none"/>
@@ -375,100 +447,6 @@
         </w:rPr>
         <w:t xml:space="preserve"> not null</w:t>
       </w:r>
-    </w:p>
-    <w:p>
-      <w:pPr>
-        <w:pStyle w:val="ListParagraph"/>
-        <w:ind w:left="720"/>
-        <w:jc w:val="left"/>
-        <w:rPr>
-          <w:u w:val="none"/>
-        </w:rPr>
-      </w:pPr>
-      <w:r>
-        <w:rPr>
-          <w:u w:val="none"/>
-        </w:rPr>
-        <w:t>OrganizationName</w:t>
-      </w:r>
-      <w:r>
-        <w:rPr>
-          <w:u w:val="none"/>
-        </w:rPr>
-        <w:t xml:space="preserve"> – </w:t>
-      </w:r>
-      <w:r>
-        <w:rPr>
-          <w:u w:val="none"/>
-        </w:rPr>
-        <w:t>nvarchar</w:t>
-      </w:r>
-      <w:r>
-        <w:rPr>
-          <w:u w:val="none"/>
-        </w:rPr>
-        <w:t xml:space="preserve"> not null</w:t>
-      </w:r>
-    </w:p>
-    <w:p>
-      <w:pPr>
-        <w:pStyle w:val="ListParagraph"/>
-        <w:ind w:left="720"/>
-        <w:jc w:val="left"/>
-        <w:rPr>
-          <w:u w:val="none"/>
-        </w:rPr>
-      </w:pPr>
-      <w:r>
-        <w:rPr>
-          <w:u w:val="none"/>
-        </w:rPr>
-        <w:t>EmployeeId</w:t>
-      </w:r>
-      <w:r>
-        <w:rPr>
-          <w:u w:val="none"/>
-        </w:rPr>
-        <w:t xml:space="preserve"> – nvarchar not null</w:t>
-      </w:r>
-    </w:p>
-    <w:p>
-      <w:pPr>
-        <w:pStyle w:val="ListParagraph"/>
-        <w:ind w:left="720"/>
-        <w:jc w:val="left"/>
-        <w:rPr>
-          <w:u w:val="none"/>
-        </w:rPr>
-      </w:pPr>
-      <w:r>
-        <w:rPr>
-          <w:u w:val="none"/>
-        </w:rPr>
-        <w:t xml:space="preserve">Designation – </w:t>
-      </w:r>
-      <w:r>
-        <w:rPr>
-          <w:u w:val="none"/>
-        </w:rPr>
-        <w:t>nvarchar</w:t>
-      </w:r>
-      <w:r>
-        <w:rPr>
-          <w:u w:val="none"/>
-        </w:rPr>
-        <w:t xml:space="preserve"> not null</w:t>
-      </w:r>
-    </w:p>
-    <w:p>
-      <w:pPr>
-        <w:pStyle w:val="ListParagraph"/>
-        <w:ind w:left="720"/>
-        <w:jc w:val="left"/>
-        <w:rPr>
-          <w:u w:val="none"/>
-        </w:rPr>
-      </w:pPr>
     </w:p>
     <w:p>
       <w:pPr>
@@ -2616,7 +2594,7 @@
     <w:name w:val="List Paragraph"/>
     <w:basedOn w:val="Normal"/>
     <w:qFormat/>
-    <w:rsid w:val="4F72D685"/>
+    <w:rsid w:val="0764F197"/>
     <w:pPr>
       <w:spacing/>
       <w:ind w:left="720"/>

</xml_diff>